<commit_message>
Remove spaces after headings
</commit_message>
<xml_diff>
--- a/files/waypoint-one-way-nda-1.0.0.docx
+++ b/files/waypoint-one-way-nda-1.0.0.docx
@@ -364,7 +364,7 @@
         <w:rPr>
           <w:u w:val="none"/>
         </w:rPr>
-        <w:t xml:space="preserve">. </w:t>
+        <w:t>.</w:t>
       </w:r>
     </w:p>
     <w:p>
@@ -572,7 +572,7 @@
         <w:rPr>
           <w:u w:val="none"/>
         </w:rPr>
-        <w:t xml:space="preserve">. </w:t>
+        <w:t>.</w:t>
       </w:r>
     </w:p>
     <w:p>
@@ -696,7 +696,7 @@
         <w:rPr>
           <w:u w:val="none"/>
         </w:rPr>
-        <w:t xml:space="preserve">. </w:t>
+        <w:t>.</w:t>
       </w:r>
     </w:p>
     <w:p>
@@ -1370,7 +1370,7 @@
         <w:rPr>
           <w:u w:val="none"/>
         </w:rPr>
-        <w:t xml:space="preserve">. </w:t>
+        <w:t>.</w:t>
       </w:r>
     </w:p>
     <w:p>
@@ -1497,7 +1497,7 @@
         <w:rPr>
           <w:u w:val="none"/>
         </w:rPr>
-        <w:t xml:space="preserve">. </w:t>
+        <w:t>.</w:t>
       </w:r>
     </w:p>
     <w:p>
@@ -1875,7 +1875,7 @@
         <w:rPr>
           <w:u w:val="none"/>
         </w:rPr>
-        <w:t xml:space="preserve">. </w:t>
+        <w:t>.</w:t>
       </w:r>
     </w:p>
     <w:p>
@@ -2060,7 +2060,7 @@
         <w:rPr>
           <w:u w:val="none"/>
         </w:rPr>
-        <w:t xml:space="preserve">. </w:t>
+        <w:t>.</w:t>
       </w:r>
     </w:p>
     <w:p>

</xml_diff>

<commit_message>
Add One-Way Nondisclosure Section
This keeps the sections numbers aligned between one-way and two-way
versions of the form.
</commit_message>
<xml_diff>
--- a/files/waypoint-one-way-nda-1.0.0.docx
+++ b/files/waypoint-one-way-nda-1.0.0.docx
@@ -243,6 +243,15 @@
     </w:p>
     <w:p>
       <w:pPr>
+        <w:sectPr>
+          <w:type w:val="nextPage"/>
+          <w:pgSz w:w="12240" w:h="15840"/>
+          <w:pgMar w:left="1440" w:right="1440" w:header="0" w:top="1440" w:footer="0" w:bottom="1440" w:gutter="0"/>
+          <w:pgNumType w:fmt="decimal"/>
+          <w:formProt w:val="false"/>
+          <w:textDirection w:val="lrTb"/>
+          <w:docGrid w:type="default" w:linePitch="360" w:charSpace="0"/>
+        </w:sectPr>
         <w:pStyle w:val="Normal"/>
         <w:widowControl/>
         <w:bidi w:val="0"/>
@@ -269,9 +278,6 @@
         </w:rPr>
         <w:t>[Optional. State how long the agreement will cover new confidential information disclosed.]</w:t>
       </w:r>
-      <w:r>
-        <w:br w:type="page"/>
-      </w:r>
     </w:p>
     <w:p>
       <w:pPr>
@@ -314,6 +320,63 @@
           <w:b/>
           <w:u w:val="none"/>
         </w:rPr>
+        <w:t>One-Way Nondisclosure</w:t>
+      </w:r>
+      <w:r>
+        <w:rPr>
+          <w:u w:val="none"/>
+        </w:rPr>
+        <w:t>. “</w:t>
+      </w:r>
+      <w:r>
+        <w:rPr>
+          <w:b/>
+          <w:u w:val="none"/>
+        </w:rPr>
+        <w:t>Disclosing Party</w:t>
+      </w:r>
+      <w:r>
+        <w:rPr>
+          <w:u w:val="none"/>
+        </w:rPr>
+        <w:t>” may disclose Confidential Information to “</w:t>
+      </w:r>
+      <w:r>
+        <w:rPr>
+          <w:b/>
+          <w:u w:val="none"/>
+        </w:rPr>
+        <w:t>Receiving Party</w:t>
+      </w:r>
+      <w:r>
+        <w:rPr>
+          <w:u w:val="none"/>
+        </w:rPr>
+        <w:t>”. This agreement does not cover information disclosed by Receiving Party.</w:t>
+      </w:r>
+    </w:p>
+    <w:p>
+      <w:pPr>
+        <w:pStyle w:val="Normal"/>
+        <w:ind w:start="720" w:end="0" w:hanging="720"/>
+        <w:jc w:val="start"/>
+        <w:rPr/>
+      </w:pPr>
+      <w:r>
+        <w:rPr>
+          <w:u w:val="none"/>
+        </w:rPr>
+        <w:t>2.</w:t>
+      </w:r>
+      <w:r>
+        <w:rPr/>
+        <w:tab/>
+      </w:r>
+      <w:r>
+        <w:rPr>
+          <w:b/>
+          <w:u w:val="none"/>
+        </w:rPr>
         <w:t>Purpose</w:t>
       </w:r>
       <w:r>
@@ -347,7 +410,7 @@
         <w:rPr>
           <w:u w:val="none"/>
         </w:rPr>
-        <w:t>2.</w:t>
+        <w:t>3.</w:t>
       </w:r>
       <w:r>
         <w:rPr/>
@@ -402,7 +465,7 @@
           <w:i/>
           <w:u w:val="none"/>
         </w:rPr>
-        <w:t>Section 2(b)</w:t>
+        <w:t>Section 3(b)</w:t>
       </w:r>
       <w:r>
         <w:rPr>
@@ -679,7 +742,7 @@
         <w:rPr>
           <w:u w:val="none"/>
         </w:rPr>
-        <w:t>3.</w:t>
+        <w:t>4.</w:t>
       </w:r>
       <w:r>
         <w:rPr/>
@@ -734,7 +797,7 @@
           <w:i/>
           <w:u w:val="none"/>
         </w:rPr>
-        <w:t>Section 3(b)</w:t>
+        <w:t>Section 4(b)</w:t>
       </w:r>
       <w:r>
         <w:rPr>
@@ -1148,7 +1211,7 @@
           <w:i/>
           <w:u w:val="none"/>
         </w:rPr>
-        <w:t>Section 3(h)(i)</w:t>
+        <w:t>Section 4(h)(i)</w:t>
       </w:r>
       <w:r>
         <w:rPr>
@@ -1223,7 +1286,7 @@
           <w:i/>
           <w:u w:val="none"/>
         </w:rPr>
-        <w:t>Section 3(k)</w:t>
+        <w:t>Section 4(k)</w:t>
       </w:r>
       <w:r>
         <w:rPr>
@@ -1480,7 +1543,7 @@
         <w:rPr>
           <w:u w:val="none"/>
         </w:rPr>
-        <w:t>4.</w:t>
+        <w:t>5.</w:t>
       </w:r>
       <w:r>
         <w:rPr/>
@@ -1635,7 +1698,7 @@
         <w:rPr>
           <w:u w:val="none"/>
         </w:rPr>
-        <w:t>5.</w:t>
+        <w:t>6.</w:t>
       </w:r>
       <w:r>
         <w:rPr/>
@@ -1858,7 +1921,7 @@
         <w:rPr>
           <w:u w:val="none"/>
         </w:rPr>
-        <w:t>6.</w:t>
+        <w:t>7.</w:t>
       </w:r>
       <w:r>
         <w:rPr/>
@@ -1975,7 +2038,7 @@
           <w:i/>
           <w:u w:val="none"/>
         </w:rPr>
-        <w:t>Section 3</w:t>
+        <w:t>Section 4</w:t>
       </w:r>
       <w:r>
         <w:rPr>
@@ -2043,7 +2106,7 @@
         <w:rPr>
           <w:u w:val="none"/>
         </w:rPr>
-        <w:t>7.</w:t>
+        <w:t>8.</w:t>
       </w:r>
       <w:r>
         <w:rPr/>
@@ -2402,9 +2465,6 @@
           <w:u w:val="none"/>
         </w:rPr>
         <w:t>(j)</w:t>
-      </w:r>
-      <w:r>
-        <w:rPr/>
         <w:tab/>
       </w:r>
       <w:r>

</xml_diff>